<commit_message>
add todoRestApi modelmapper dependency
</commit_message>
<xml_diff>
--- a/week-11/todo_rest_api/TodoApi MatReview.docx
+++ b/week-11/todo_rest_api/TodoApi MatReview.docx
@@ -377,8 +377,6 @@
           <w:t>https://support.microsoft.com/en-us/help/246071/description-of-symmetric-and-asymmetric-encryption</w:t>
         </w:r>
       </w:hyperlink>
-      <w:bookmarkStart w:id="0" w:name="_GoBack"/>
-      <w:bookmarkEnd w:id="0"/>
     </w:p>
     <w:p>
       <w:pPr>
@@ -479,6 +477,339 @@
           <w:t>https://spring.io/blog/2011/06/21/spring-3-1-m2-testing-with-configuration-classes-and-profiles</w:t>
         </w:r>
       </w:hyperlink>
+    </w:p>
+    <w:p>
+      <w:pPr>
+        <w:rPr>
+          <w:rFonts w:cstheme="minorHAnsi"/>
+          <w:b/>
+        </w:rPr>
+      </w:pPr>
+      <w:r>
+        <w:rPr>
+          <w:rFonts w:cstheme="minorHAnsi"/>
+          <w:b/>
+        </w:rPr>
+        <w:t>ModelMapper</w:t>
+      </w:r>
+    </w:p>
+    <w:p>
+      <w:pPr>
+        <w:rPr>
+          <w:rFonts w:cstheme="minorHAnsi"/>
+        </w:rPr>
+      </w:pPr>
+      <w:hyperlink r:id="rId12" w:history="1">
+        <w:r>
+          <w:rPr>
+            <w:rStyle w:val="Hiperhivatkozs"/>
+            <w:rFonts w:cstheme="minorHAnsi"/>
+            <w:color w:val="auto"/>
+          </w:rPr>
+          <w:t>http://modelmapper.org/user-manual/</w:t>
+        </w:r>
+      </w:hyperlink>
+    </w:p>
+    <w:p>
+      <w:pPr>
+        <w:rPr>
+          <w:rFonts w:cstheme="minorHAnsi"/>
+        </w:rPr>
+      </w:pPr>
+      <w:hyperlink r:id="rId13" w:history="1">
+        <w:r>
+          <w:rPr>
+            <w:rStyle w:val="Hiperhivatkozs"/>
+            <w:rFonts w:cstheme="minorHAnsi"/>
+            <w:color w:val="auto"/>
+          </w:rPr>
+          <w:t>https://www.infoq.com/news/2012/11/modelmapper</w:t>
+        </w:r>
+      </w:hyperlink>
+    </w:p>
+    <w:p>
+      <w:pPr>
+        <w:rPr>
+          <w:rFonts w:cstheme="minorHAnsi"/>
+        </w:rPr>
+      </w:pPr>
+      <w:r>
+        <w:rPr>
+          <w:rFonts w:cstheme="minorHAnsi"/>
+        </w:rPr>
+        <w:t>is an object-to-object framework that converts Java Beans (Pojos) from one representation to another. It automates different object mappings with a "convention follows configuration" approach allowing at the same time advanced functionality for cases with special needs.</w:t>
+      </w:r>
+    </w:p>
+    <w:p>
+      <w:pPr>
+        <w:rPr>
+          <w:rFonts w:cstheme="minorHAnsi"/>
+        </w:rPr>
+      </w:pPr>
+      <w:r>
+        <w:rPr>
+          <w:rFonts w:cstheme="minorHAnsi"/>
+        </w:rPr>
+        <w:t>ModelMapper can map a Java object on another with much more compact code and zero configuration in the simpler cases.</w:t>
+      </w:r>
+    </w:p>
+    <w:p>
+      <w:pPr>
+        <w:rPr>
+          <w:rFonts w:cstheme="minorHAnsi"/>
+        </w:rPr>
+      </w:pPr>
+      <w:hyperlink r:id="rId14" w:history="1">
+        <w:r>
+          <w:rPr>
+            <w:rStyle w:val="Hiperhivatkozs"/>
+            <w:rFonts w:cstheme="minorHAnsi"/>
+          </w:rPr>
+          <w:t>https://github.com/rozidan/modelmapper-spring-boot-starter/blob/master/build.gradle</w:t>
+        </w:r>
+      </w:hyperlink>
+    </w:p>
+    <w:p>
+      <w:pPr>
+        <w:rPr>
+          <w:rFonts w:ascii="Consolas" w:hAnsi="Consolas"/>
+          <w:color w:val="24292E"/>
+          <w:sz w:val="18"/>
+          <w:szCs w:val="18"/>
+          <w:shd w:val="clear" w:color="auto" w:fill="FFFFFF"/>
+        </w:rPr>
+      </w:pPr>
+      <w:r>
+        <w:rPr>
+          <w:rFonts w:ascii="Consolas" w:hAnsi="Consolas"/>
+          <w:color w:val="24292E"/>
+          <w:sz w:val="18"/>
+          <w:szCs w:val="18"/>
+          <w:shd w:val="clear" w:color="auto" w:fill="FFFFFF"/>
+        </w:rPr>
+        <w:t>plugin</w:t>
+      </w:r>
+    </w:p>
+    <w:p>
+      <w:pPr>
+        <w:rPr>
+          <w:rStyle w:val="pl-pds"/>
+          <w:rFonts w:ascii="Consolas" w:hAnsi="Consolas"/>
+          <w:color w:val="032F62"/>
+          <w:sz w:val="18"/>
+          <w:szCs w:val="18"/>
+          <w:shd w:val="clear" w:color="auto" w:fill="FFFFFF"/>
+        </w:rPr>
+      </w:pPr>
+      <w:r>
+        <w:rPr>
+          <w:rFonts w:ascii="Consolas" w:hAnsi="Consolas"/>
+          <w:color w:val="24292E"/>
+          <w:sz w:val="18"/>
+          <w:szCs w:val="18"/>
+          <w:shd w:val="clear" w:color="auto" w:fill="FFFFFF"/>
+        </w:rPr>
+        <w:t xml:space="preserve">archivesBaseName </w:t>
+      </w:r>
+      <w:r>
+        <w:rPr>
+          <w:rStyle w:val="pl-k"/>
+          <w:rFonts w:ascii="Consolas" w:hAnsi="Consolas"/>
+          <w:color w:val="D73A49"/>
+          <w:sz w:val="18"/>
+          <w:szCs w:val="18"/>
+          <w:shd w:val="clear" w:color="auto" w:fill="FFFFFF"/>
+        </w:rPr>
+        <w:t>=</w:t>
+      </w:r>
+      <w:r>
+        <w:rPr>
+          <w:rFonts w:ascii="Consolas" w:hAnsi="Consolas"/>
+          <w:color w:val="24292E"/>
+          <w:sz w:val="18"/>
+          <w:szCs w:val="18"/>
+          <w:shd w:val="clear" w:color="auto" w:fill="FFFFFF"/>
+        </w:rPr>
+        <w:t xml:space="preserve"> </w:t>
+      </w:r>
+      <w:r>
+        <w:rPr>
+          <w:rStyle w:val="pl-pds"/>
+          <w:rFonts w:ascii="Consolas" w:hAnsi="Consolas"/>
+          <w:color w:val="032F62"/>
+          <w:sz w:val="18"/>
+          <w:szCs w:val="18"/>
+          <w:shd w:val="clear" w:color="auto" w:fill="FFFFFF"/>
+        </w:rPr>
+        <w:t>'</w:t>
+      </w:r>
+      <w:r>
+        <w:rPr>
+          <w:rStyle w:val="pl-s"/>
+          <w:rFonts w:ascii="Consolas" w:hAnsi="Consolas"/>
+          <w:color w:val="032F62"/>
+          <w:sz w:val="18"/>
+          <w:szCs w:val="18"/>
+          <w:shd w:val="clear" w:color="auto" w:fill="FFFFFF"/>
+        </w:rPr>
+        <w:t>modelmapper-spring-boot-starter</w:t>
+      </w:r>
+      <w:r>
+        <w:rPr>
+          <w:rStyle w:val="pl-pds"/>
+          <w:rFonts w:ascii="Consolas" w:hAnsi="Consolas"/>
+          <w:color w:val="032F62"/>
+          <w:sz w:val="18"/>
+          <w:szCs w:val="18"/>
+          <w:shd w:val="clear" w:color="auto" w:fill="FFFFFF"/>
+        </w:rPr>
+        <w:t>'</w:t>
+      </w:r>
+    </w:p>
+    <w:p>
+      <w:pPr>
+        <w:rPr>
+          <w:rStyle w:val="pl-pds"/>
+          <w:rFonts w:ascii="Consolas" w:hAnsi="Consolas"/>
+          <w:color w:val="032F62"/>
+          <w:sz w:val="18"/>
+          <w:szCs w:val="18"/>
+          <w:shd w:val="clear" w:color="auto" w:fill="FFFFFF"/>
+        </w:rPr>
+      </w:pPr>
+      <w:r>
+        <w:rPr>
+          <w:rStyle w:val="pl-pds"/>
+          <w:rFonts w:ascii="Consolas" w:hAnsi="Consolas"/>
+          <w:color w:val="032F62"/>
+          <w:sz w:val="18"/>
+          <w:szCs w:val="18"/>
+          <w:shd w:val="clear" w:color="auto" w:fill="FFFFFF"/>
+        </w:rPr>
+        <w:t>dependency</w:t>
+      </w:r>
+    </w:p>
+    <w:p>
+      <w:pPr>
+        <w:rPr>
+          <w:rFonts w:ascii="Consolas" w:hAnsi="Consolas"/>
+          <w:color w:val="24292E"/>
+          <w:sz w:val="18"/>
+          <w:szCs w:val="18"/>
+          <w:shd w:val="clear" w:color="auto" w:fill="FFFFFF"/>
+        </w:rPr>
+      </w:pPr>
+      <w:r>
+        <w:rPr>
+          <w:rFonts w:ascii="Consolas" w:hAnsi="Consolas"/>
+          <w:color w:val="24292E"/>
+          <w:sz w:val="18"/>
+          <w:szCs w:val="18"/>
+          <w:shd w:val="clear" w:color="auto" w:fill="FFFFFF"/>
+        </w:rPr>
+        <w:t>compile(</w:t>
+      </w:r>
+      <w:r>
+        <w:rPr>
+          <w:rStyle w:val="pl-pds"/>
+          <w:rFonts w:ascii="Consolas" w:hAnsi="Consolas"/>
+          <w:color w:val="032F62"/>
+          <w:sz w:val="18"/>
+          <w:szCs w:val="18"/>
+          <w:shd w:val="clear" w:color="auto" w:fill="FFFFFF"/>
+        </w:rPr>
+        <w:t>'</w:t>
+      </w:r>
+      <w:r>
+        <w:rPr>
+          <w:rStyle w:val="pl-s"/>
+          <w:rFonts w:ascii="Consolas" w:hAnsi="Consolas"/>
+          <w:color w:val="032F62"/>
+          <w:sz w:val="18"/>
+          <w:szCs w:val="18"/>
+          <w:shd w:val="clear" w:color="auto" w:fill="FFFFFF"/>
+        </w:rPr>
+        <w:t>org.modelmapper:modelmapper:1.1.0</w:t>
+      </w:r>
+      <w:r>
+        <w:rPr>
+          <w:rStyle w:val="pl-pds"/>
+          <w:rFonts w:ascii="Consolas" w:hAnsi="Consolas"/>
+          <w:color w:val="032F62"/>
+          <w:sz w:val="18"/>
+          <w:szCs w:val="18"/>
+          <w:shd w:val="clear" w:color="auto" w:fill="FFFFFF"/>
+        </w:rPr>
+        <w:t>'</w:t>
+      </w:r>
+      <w:r>
+        <w:rPr>
+          <w:rFonts w:ascii="Consolas" w:hAnsi="Consolas"/>
+          <w:color w:val="24292E"/>
+          <w:sz w:val="18"/>
+          <w:szCs w:val="18"/>
+          <w:shd w:val="clear" w:color="auto" w:fill="FFFFFF"/>
+        </w:rPr>
+        <w:t>)</w:t>
+      </w:r>
+    </w:p>
+    <w:p>
+      <w:pPr>
+        <w:rPr>
+          <w:rFonts w:cstheme="minorHAnsi"/>
+          <w:b/>
+        </w:rPr>
+      </w:pPr>
+      <w:r>
+        <w:rPr>
+          <w:rFonts w:cstheme="minorHAnsi"/>
+          <w:b/>
+        </w:rPr>
+        <w:t>ModelMapper</w:t>
+      </w:r>
+      <w:r>
+        <w:rPr>
+          <w:rFonts w:cstheme="minorHAnsi"/>
+          <w:b/>
+        </w:rPr>
+        <w:t xml:space="preserve"> </w:t>
+      </w:r>
+      <w:r>
+        <w:rPr>
+          <w:rFonts w:cstheme="minorHAnsi"/>
+          <w:b/>
+          <w:shd w:val="clear" w:color="auto" w:fill="FFFFFF"/>
+        </w:rPr>
+        <w:t>matching strategies</w:t>
+      </w:r>
+      <w:bookmarkStart w:id="0" w:name="_GoBack"/>
+      <w:bookmarkEnd w:id="0"/>
+    </w:p>
+    <w:p>
+      <w:pPr>
+        <w:rPr>
+          <w:rFonts w:cstheme="minorHAnsi"/>
+          <w:shd w:val="clear" w:color="auto" w:fill="FFFFFF"/>
+        </w:rPr>
+      </w:pPr>
+      <w:hyperlink r:id="rId15" w:history="1">
+        <w:r>
+          <w:rPr>
+            <w:rStyle w:val="Hiperhivatkozs"/>
+            <w:rFonts w:cstheme="minorHAnsi"/>
+            <w:shd w:val="clear" w:color="auto" w:fill="FFFFFF"/>
+          </w:rPr>
+          <w:t>http://modelmapper.org/user-manual/configuration/#matching-strategies</w:t>
+        </w:r>
+      </w:hyperlink>
+    </w:p>
+    <w:p>
+      <w:pPr>
+        <w:rPr>
+          <w:rFonts w:cstheme="minorHAnsi"/>
+          <w:shd w:val="clear" w:color="auto" w:fill="FFFFFF"/>
+        </w:rPr>
+      </w:pPr>
     </w:p>
     <w:p>
       <w:pPr>
@@ -987,6 +1318,11 @@
     <w:basedOn w:val="Bekezdsalapbettpusa"/>
     <w:rsid w:val="00BB5AC5"/>
   </w:style>
+  <w:style w:type="character" w:customStyle="1" w:styleId="pl-k">
+    <w:name w:val="pl-k"/>
+    <w:basedOn w:val="Bekezdsalapbettpusa"/>
+    <w:rsid w:val="00A3068E"/>
+  </w:style>
 </w:styles>
 </file>
 

</xml_diff>